<commit_message>
Rounded the testing number
</commit_message>
<xml_diff>
--- a/Trend_SOP.docx
+++ b/Trend_SOP.docx
@@ -11,7 +11,7 @@
           <w:szCs w:val="60"/>
         </w:rPr>
       </w:pPr>
-      <w:bookmarkStart w:id="0" w:name="_Toc73700568"/>
+      <w:bookmarkStart w:id="0" w:name="_Toc73973799"/>
       <w:r>
         <w:rPr>
           <w:sz w:val="60"/>
@@ -240,7 +240,7 @@
           <w:r>
             <w:fldChar w:fldCharType="separate"/>
           </w:r>
-          <w:hyperlink w:anchor="_Toc73700568" w:history="1">
+          <w:hyperlink w:anchor="_Toc73973799" w:history="1">
             <w:r>
               <w:rPr>
                 <w:rStyle w:val="Hyperlink"/>
@@ -267,7 +267,7 @@
                 <w:noProof/>
                 <w:webHidden/>
               </w:rPr>
-              <w:instrText xml:space="preserve"> PAGEREF _Toc73700568 \h </w:instrText>
+              <w:instrText xml:space="preserve"> PAGEREF _Toc73973799 \h </w:instrText>
             </w:r>
             <w:r>
               <w:rPr>
@@ -310,7 +310,7 @@
               <w:lang w:eastAsia="en-CA"/>
             </w:rPr>
           </w:pPr>
-          <w:hyperlink w:anchor="_Toc73700569" w:history="1">
+          <w:hyperlink w:anchor="_Toc73973800" w:history="1">
             <w:r>
               <w:rPr>
                 <w:rStyle w:val="Hyperlink"/>
@@ -339,7 +339,7 @@
                 <w:noProof/>
                 <w:webHidden/>
               </w:rPr>
-              <w:instrText xml:space="preserve"> PAGEREF _Toc73700569 \h </w:instrText>
+              <w:instrText xml:space="preserve"> PAGEREF _Toc73973800 \h </w:instrText>
             </w:r>
             <w:r>
               <w:rPr>
@@ -382,7 +382,7 @@
               <w:lang w:eastAsia="en-CA"/>
             </w:rPr>
           </w:pPr>
-          <w:hyperlink w:anchor="_Toc73700570" w:history="1">
+          <w:hyperlink w:anchor="_Toc73973801" w:history="1">
             <w:r>
               <w:rPr>
                 <w:rStyle w:val="Hyperlink"/>
@@ -410,7 +410,7 @@
                 <w:noProof/>
                 <w:webHidden/>
               </w:rPr>
-              <w:instrText xml:space="preserve"> PAGEREF _Toc73700570 \h </w:instrText>
+              <w:instrText xml:space="preserve"> PAGEREF _Toc73973801 \h </w:instrText>
             </w:r>
             <w:r>
               <w:rPr>
@@ -453,7 +453,7 @@
               <w:lang w:eastAsia="en-CA"/>
             </w:rPr>
           </w:pPr>
-          <w:hyperlink w:anchor="_Toc73700571" w:history="1">
+          <w:hyperlink w:anchor="_Toc73973802" w:history="1">
             <w:r>
               <w:rPr>
                 <w:rStyle w:val="Hyperlink"/>
@@ -480,7 +480,7 @@
                 <w:noProof/>
                 <w:webHidden/>
               </w:rPr>
-              <w:instrText xml:space="preserve"> PAGEREF _Toc73700571 \h </w:instrText>
+              <w:instrText xml:space="preserve"> PAGEREF _Toc73973802 \h </w:instrText>
             </w:r>
             <w:r>
               <w:rPr>
@@ -523,7 +523,7 @@
               <w:lang w:eastAsia="en-CA"/>
             </w:rPr>
           </w:pPr>
-          <w:hyperlink w:anchor="_Toc73700572" w:history="1">
+          <w:hyperlink w:anchor="_Toc73973803" w:history="1">
             <w:r>
               <w:rPr>
                 <w:rStyle w:val="Hyperlink"/>
@@ -550,7 +550,7 @@
                 <w:noProof/>
                 <w:webHidden/>
               </w:rPr>
-              <w:instrText xml:space="preserve"> PAGEREF _Toc73700572 \h </w:instrText>
+              <w:instrText xml:space="preserve"> PAGEREF _Toc73973803 \h </w:instrText>
             </w:r>
             <w:r>
               <w:rPr>
@@ -593,7 +593,7 @@
               <w:lang w:eastAsia="en-CA"/>
             </w:rPr>
           </w:pPr>
-          <w:hyperlink w:anchor="_Toc73700573" w:history="1">
+          <w:hyperlink w:anchor="_Toc73973804" w:history="1">
             <w:r>
               <w:rPr>
                 <w:rStyle w:val="Hyperlink"/>
@@ -620,7 +620,7 @@
                 <w:noProof/>
                 <w:webHidden/>
               </w:rPr>
-              <w:instrText xml:space="preserve"> PAGEREF _Toc73700573 \h </w:instrText>
+              <w:instrText xml:space="preserve"> PAGEREF _Toc73973804 \h </w:instrText>
             </w:r>
             <w:r>
               <w:rPr>
@@ -663,7 +663,7 @@
               <w:lang w:eastAsia="en-CA"/>
             </w:rPr>
           </w:pPr>
-          <w:hyperlink w:anchor="_Toc73700574" w:history="1">
+          <w:hyperlink w:anchor="_Toc73973805" w:history="1">
             <w:r>
               <w:rPr>
                 <w:rStyle w:val="Hyperlink"/>
@@ -690,7 +690,7 @@
                 <w:noProof/>
                 <w:webHidden/>
               </w:rPr>
-              <w:instrText xml:space="preserve"> PAGEREF _Toc73700574 \h </w:instrText>
+              <w:instrText xml:space="preserve"> PAGEREF _Toc73973805 \h </w:instrText>
             </w:r>
             <w:r>
               <w:rPr>
@@ -733,7 +733,7 @@
               <w:lang w:eastAsia="en-CA"/>
             </w:rPr>
           </w:pPr>
-          <w:hyperlink w:anchor="_Toc73700575" w:history="1">
+          <w:hyperlink w:anchor="_Toc73973806" w:history="1">
             <w:r>
               <w:rPr>
                 <w:rStyle w:val="Hyperlink"/>
@@ -760,7 +760,7 @@
                 <w:noProof/>
                 <w:webHidden/>
               </w:rPr>
-              <w:instrText xml:space="preserve"> PAGEREF _Toc73700575 \h </w:instrText>
+              <w:instrText xml:space="preserve"> PAGEREF _Toc73973806 \h </w:instrText>
             </w:r>
             <w:r>
               <w:rPr>
@@ -803,7 +803,7 @@
               <w:lang w:eastAsia="en-CA"/>
             </w:rPr>
           </w:pPr>
-          <w:hyperlink w:anchor="_Toc73700576" w:history="1">
+          <w:hyperlink w:anchor="_Toc73973807" w:history="1">
             <w:r>
               <w:rPr>
                 <w:rStyle w:val="Hyperlink"/>
@@ -830,7 +830,7 @@
                 <w:noProof/>
                 <w:webHidden/>
               </w:rPr>
-              <w:instrText xml:space="preserve"> PAGEREF _Toc73700576 \h </w:instrText>
+              <w:instrText xml:space="preserve"> PAGEREF _Toc73973807 \h </w:instrText>
             </w:r>
             <w:r>
               <w:rPr>
@@ -873,13 +873,13 @@
               <w:lang w:eastAsia="en-CA"/>
             </w:rPr>
           </w:pPr>
-          <w:hyperlink w:anchor="_Toc73700577" w:history="1">
+          <w:hyperlink w:anchor="_Toc73973808" w:history="1">
             <w:r>
               <w:rPr>
                 <w:rStyle w:val="Hyperlink"/>
                 <w:noProof/>
               </w:rPr>
-              <w:t>What you need:</w:t>
+              <w:t>Useful File Paths Not Mentioned Below:</w:t>
             </w:r>
             <w:r>
               <w:rPr>
@@ -900,7 +900,7 @@
                 <w:noProof/>
                 <w:webHidden/>
               </w:rPr>
-              <w:instrText xml:space="preserve"> PAGEREF _Toc73700577 \h </w:instrText>
+              <w:instrText xml:space="preserve"> PAGEREF _Toc73973808 \h </w:instrText>
             </w:r>
             <w:r>
               <w:rPr>
@@ -943,12 +943,82 @@
               <w:lang w:eastAsia="en-CA"/>
             </w:rPr>
           </w:pPr>
-          <w:hyperlink w:anchor="_Toc73700578" w:history="1">
+          <w:hyperlink w:anchor="_Toc73973809" w:history="1">
             <w:r>
               <w:rPr>
                 <w:rStyle w:val="Hyperlink"/>
                 <w:noProof/>
               </w:rPr>
+              <w:t>What you need:</w:t>
+            </w:r>
+            <w:r>
+              <w:rPr>
+                <w:noProof/>
+                <w:webHidden/>
+              </w:rPr>
+              <w:tab/>
+            </w:r>
+            <w:r>
+              <w:rPr>
+                <w:noProof/>
+                <w:webHidden/>
+              </w:rPr>
+              <w:fldChar w:fldCharType="begin"/>
+            </w:r>
+            <w:r>
+              <w:rPr>
+                <w:noProof/>
+                <w:webHidden/>
+              </w:rPr>
+              <w:instrText xml:space="preserve"> PAGEREF _Toc73973809 \h </w:instrText>
+            </w:r>
+            <w:r>
+              <w:rPr>
+                <w:noProof/>
+                <w:webHidden/>
+              </w:rPr>
+            </w:r>
+            <w:r>
+              <w:rPr>
+                <w:noProof/>
+                <w:webHidden/>
+              </w:rPr>
+              <w:fldChar w:fldCharType="separate"/>
+            </w:r>
+            <w:r>
+              <w:rPr>
+                <w:noProof/>
+                <w:webHidden/>
+              </w:rPr>
+              <w:t>6</w:t>
+            </w:r>
+            <w:r>
+              <w:rPr>
+                <w:noProof/>
+                <w:webHidden/>
+              </w:rPr>
+              <w:fldChar w:fldCharType="end"/>
+            </w:r>
+          </w:hyperlink>
+        </w:p>
+        <w:p>
+          <w:pPr>
+            <w:pStyle w:val="TOC1"/>
+            <w:tabs>
+              <w:tab w:val="right" w:leader="dot" w:pos="9350"/>
+            </w:tabs>
+            <w:rPr>
+              <w:rFonts w:eastAsiaTheme="minorEastAsia"/>
+              <w:noProof/>
+              <w:lang w:eastAsia="en-CA"/>
+            </w:rPr>
+          </w:pPr>
+          <w:hyperlink w:anchor="_Toc73973810" w:history="1">
+            <w:r>
+              <w:rPr>
+                <w:rStyle w:val="Hyperlink"/>
+                <w:noProof/>
+              </w:rPr>
               <w:t>R Set Up</w:t>
             </w:r>
             <w:r>
@@ -970,7 +1040,7 @@
                 <w:noProof/>
                 <w:webHidden/>
               </w:rPr>
-              <w:instrText xml:space="preserve"> PAGEREF _Toc73700578 \h </w:instrText>
+              <w:instrText xml:space="preserve"> PAGEREF _Toc73973810 \h </w:instrText>
             </w:r>
             <w:r>
               <w:rPr>
@@ -1013,7 +1083,7 @@
               <w:lang w:eastAsia="en-CA"/>
             </w:rPr>
           </w:pPr>
-          <w:hyperlink w:anchor="_Toc73700579" w:history="1">
+          <w:hyperlink w:anchor="_Toc73973811" w:history="1">
             <w:r>
               <w:rPr>
                 <w:rStyle w:val="Hyperlink"/>
@@ -1040,7 +1110,7 @@
                 <w:noProof/>
                 <w:webHidden/>
               </w:rPr>
-              <w:instrText xml:space="preserve"> PAGEREF _Toc73700579 \h </w:instrText>
+              <w:instrText xml:space="preserve"> PAGEREF _Toc73973811 \h </w:instrText>
             </w:r>
             <w:r>
               <w:rPr>
@@ -1083,7 +1153,7 @@
               <w:lang w:eastAsia="en-CA"/>
             </w:rPr>
           </w:pPr>
-          <w:hyperlink w:anchor="_Toc73700580" w:history="1">
+          <w:hyperlink w:anchor="_Toc73973812" w:history="1">
             <w:r>
               <w:rPr>
                 <w:rStyle w:val="Hyperlink"/>
@@ -1110,7 +1180,7 @@
                 <w:noProof/>
                 <w:webHidden/>
               </w:rPr>
-              <w:instrText xml:space="preserve"> PAGEREF _Toc73700580 \h </w:instrText>
+              <w:instrText xml:space="preserve"> PAGEREF _Toc73973812 \h </w:instrText>
             </w:r>
             <w:r>
               <w:rPr>
@@ -1153,7 +1223,7 @@
               <w:lang w:eastAsia="en-CA"/>
             </w:rPr>
           </w:pPr>
-          <w:hyperlink w:anchor="_Toc73700581" w:history="1">
+          <w:hyperlink w:anchor="_Toc73973813" w:history="1">
             <w:r>
               <w:rPr>
                 <w:rStyle w:val="Hyperlink"/>
@@ -1180,7 +1250,7 @@
                 <w:noProof/>
                 <w:webHidden/>
               </w:rPr>
-              <w:instrText xml:space="preserve"> PAGEREF _Toc73700581 \h </w:instrText>
+              <w:instrText xml:space="preserve"> PAGEREF _Toc73973813 \h </w:instrText>
             </w:r>
             <w:r>
               <w:rPr>
@@ -1223,7 +1293,7 @@
               <w:lang w:eastAsia="en-CA"/>
             </w:rPr>
           </w:pPr>
-          <w:hyperlink w:anchor="_Toc73700582" w:history="1">
+          <w:hyperlink w:anchor="_Toc73973814" w:history="1">
             <w:r>
               <w:rPr>
                 <w:rStyle w:val="Hyperlink"/>
@@ -1250,7 +1320,7 @@
                 <w:noProof/>
                 <w:webHidden/>
               </w:rPr>
-              <w:instrText xml:space="preserve"> PAGEREF _Toc73700582 \h </w:instrText>
+              <w:instrText xml:space="preserve"> PAGEREF _Toc73973814 \h </w:instrText>
             </w:r>
             <w:r>
               <w:rPr>
@@ -1294,7 +1364,7 @@
               <w:lang w:eastAsia="en-CA"/>
             </w:rPr>
           </w:pPr>
-          <w:hyperlink w:anchor="_Toc73700583" w:history="1">
+          <w:hyperlink w:anchor="_Toc73973815" w:history="1">
             <w:r>
               <w:rPr>
                 <w:rStyle w:val="Hyperlink"/>
@@ -1338,7 +1408,7 @@
                 <w:noProof/>
                 <w:webHidden/>
               </w:rPr>
-              <w:instrText xml:space="preserve"> PAGEREF _Toc73700583 \h </w:instrText>
+              <w:instrText xml:space="preserve"> PAGEREF _Toc73973815 \h </w:instrText>
             </w:r>
             <w:r>
               <w:rPr>
@@ -1381,7 +1451,7 @@
               <w:lang w:eastAsia="en-CA"/>
             </w:rPr>
           </w:pPr>
-          <w:hyperlink w:anchor="_Toc73700584" w:history="1">
+          <w:hyperlink w:anchor="_Toc73973816" w:history="1">
             <w:r>
               <w:rPr>
                 <w:rStyle w:val="Hyperlink"/>
@@ -1408,7 +1478,7 @@
                 <w:noProof/>
                 <w:webHidden/>
               </w:rPr>
-              <w:instrText xml:space="preserve"> PAGEREF _Toc73700584 \h </w:instrText>
+              <w:instrText xml:space="preserve"> PAGEREF _Toc73973816 \h </w:instrText>
             </w:r>
             <w:r>
               <w:rPr>
@@ -1451,7 +1521,7 @@
               <w:lang w:eastAsia="en-CA"/>
             </w:rPr>
           </w:pPr>
-          <w:hyperlink w:anchor="_Toc73700585" w:history="1">
+          <w:hyperlink w:anchor="_Toc73973817" w:history="1">
             <w:r>
               <w:rPr>
                 <w:rStyle w:val="Hyperlink"/>
@@ -1478,7 +1548,7 @@
                 <w:noProof/>
                 <w:webHidden/>
               </w:rPr>
-              <w:instrText xml:space="preserve"> PAGEREF _Toc73700585 \h </w:instrText>
+              <w:instrText xml:space="preserve"> PAGEREF _Toc73973817 \h </w:instrText>
             </w:r>
             <w:r>
               <w:rPr>
@@ -1521,7 +1591,7 @@
               <w:lang w:eastAsia="en-CA"/>
             </w:rPr>
           </w:pPr>
-          <w:hyperlink w:anchor="_Toc73700586" w:history="1">
+          <w:hyperlink w:anchor="_Toc73973818" w:history="1">
             <w:r>
               <w:rPr>
                 <w:rStyle w:val="Hyperlink"/>
@@ -1548,7 +1618,7 @@
                 <w:noProof/>
                 <w:webHidden/>
               </w:rPr>
-              <w:instrText xml:space="preserve"> PAGEREF _Toc73700586 \h </w:instrText>
+              <w:instrText xml:space="preserve"> PAGEREF _Toc73973818 \h </w:instrText>
             </w:r>
             <w:r>
               <w:rPr>
@@ -1591,7 +1661,7 @@
               <w:lang w:eastAsia="en-CA"/>
             </w:rPr>
           </w:pPr>
-          <w:hyperlink w:anchor="_Toc73700587" w:history="1">
+          <w:hyperlink w:anchor="_Toc73973819" w:history="1">
             <w:r>
               <w:rPr>
                 <w:rStyle w:val="Hyperlink"/>
@@ -1618,7 +1688,7 @@
                 <w:noProof/>
                 <w:webHidden/>
               </w:rPr>
-              <w:instrText xml:space="preserve"> PAGEREF _Toc73700587 \h </w:instrText>
+              <w:instrText xml:space="preserve"> PAGEREF _Toc73973819 \h </w:instrText>
             </w:r>
             <w:r>
               <w:rPr>
@@ -1661,7 +1731,7 @@
               <w:lang w:eastAsia="en-CA"/>
             </w:rPr>
           </w:pPr>
-          <w:hyperlink w:anchor="_Toc73700588" w:history="1">
+          <w:hyperlink w:anchor="_Toc73973820" w:history="1">
             <w:r>
               <w:rPr>
                 <w:rStyle w:val="Hyperlink"/>
@@ -1688,7 +1758,7 @@
                 <w:noProof/>
                 <w:webHidden/>
               </w:rPr>
-              <w:instrText xml:space="preserve"> PAGEREF _Toc73700588 \h </w:instrText>
+              <w:instrText xml:space="preserve"> PAGEREF _Toc73973820 \h </w:instrText>
             </w:r>
             <w:r>
               <w:rPr>
@@ -1731,7 +1801,7 @@
               <w:lang w:eastAsia="en-CA"/>
             </w:rPr>
           </w:pPr>
-          <w:hyperlink w:anchor="_Toc73700589" w:history="1">
+          <w:hyperlink w:anchor="_Toc73973821" w:history="1">
             <w:r>
               <w:rPr>
                 <w:rStyle w:val="Hyperlink"/>
@@ -1758,7 +1828,7 @@
                 <w:noProof/>
                 <w:webHidden/>
               </w:rPr>
-              <w:instrText xml:space="preserve"> PAGEREF _Toc73700589 \h </w:instrText>
+              <w:instrText xml:space="preserve"> PAGEREF _Toc73973821 \h </w:instrText>
             </w:r>
             <w:r>
               <w:rPr>
@@ -1801,7 +1871,7 @@
               <w:lang w:eastAsia="en-CA"/>
             </w:rPr>
           </w:pPr>
-          <w:hyperlink w:anchor="_Toc73700590" w:history="1">
+          <w:hyperlink w:anchor="_Toc73973822" w:history="1">
             <w:r>
               <w:rPr>
                 <w:rStyle w:val="Hyperlink"/>
@@ -1828,7 +1898,7 @@
                 <w:noProof/>
                 <w:webHidden/>
               </w:rPr>
-              <w:instrText xml:space="preserve"> PAGEREF _Toc73700590 \h </w:instrText>
+              <w:instrText xml:space="preserve"> PAGEREF _Toc73973822 \h </w:instrText>
             </w:r>
             <w:r>
               <w:rPr>
@@ -1871,7 +1941,7 @@
               <w:lang w:eastAsia="en-CA"/>
             </w:rPr>
           </w:pPr>
-          <w:hyperlink w:anchor="_Toc73700591" w:history="1">
+          <w:hyperlink w:anchor="_Toc73973823" w:history="1">
             <w:r>
               <w:rPr>
                 <w:rStyle w:val="Hyperlink"/>
@@ -1898,7 +1968,7 @@
                 <w:noProof/>
                 <w:webHidden/>
               </w:rPr>
-              <w:instrText xml:space="preserve"> PAGEREF _Toc73700591 \h </w:instrText>
+              <w:instrText xml:space="preserve"> PAGEREF _Toc73973823 \h </w:instrText>
             </w:r>
             <w:r>
               <w:rPr>
@@ -1941,7 +2011,7 @@
               <w:lang w:eastAsia="en-CA"/>
             </w:rPr>
           </w:pPr>
-          <w:hyperlink w:anchor="_Toc73700592" w:history="1">
+          <w:hyperlink w:anchor="_Toc73973824" w:history="1">
             <w:r>
               <w:rPr>
                 <w:rStyle w:val="Hyperlink"/>
@@ -1968,7 +2038,7 @@
                 <w:noProof/>
                 <w:webHidden/>
               </w:rPr>
-              <w:instrText xml:space="preserve"> PAGEREF _Toc73700592 \h </w:instrText>
+              <w:instrText xml:space="preserve"> PAGEREF _Toc73973824 \h </w:instrText>
             </w:r>
             <w:r>
               <w:rPr>
@@ -2011,7 +2081,7 @@
               <w:lang w:eastAsia="en-CA"/>
             </w:rPr>
           </w:pPr>
-          <w:hyperlink w:anchor="_Toc73700593" w:history="1">
+          <w:hyperlink w:anchor="_Toc73973825" w:history="1">
             <w:r>
               <w:rPr>
                 <w:rStyle w:val="Hyperlink"/>
@@ -2038,7 +2108,7 @@
                 <w:noProof/>
                 <w:webHidden/>
               </w:rPr>
-              <w:instrText xml:space="preserve"> PAGEREF _Toc73700593 \h </w:instrText>
+              <w:instrText xml:space="preserve"> PAGEREF _Toc73973825 \h </w:instrText>
             </w:r>
             <w:r>
               <w:rPr>
@@ -2081,7 +2151,7 @@
               <w:lang w:eastAsia="en-CA"/>
             </w:rPr>
           </w:pPr>
-          <w:hyperlink w:anchor="_Toc73700594" w:history="1">
+          <w:hyperlink w:anchor="_Toc73973826" w:history="1">
             <w:r>
               <w:rPr>
                 <w:rStyle w:val="Hyperlink"/>
@@ -2108,7 +2178,7 @@
                 <w:noProof/>
                 <w:webHidden/>
               </w:rPr>
-              <w:instrText xml:space="preserve"> PAGEREF _Toc73700594 \h </w:instrText>
+              <w:instrText xml:space="preserve"> PAGEREF _Toc73973826 \h </w:instrText>
             </w:r>
             <w:r>
               <w:rPr>
@@ -2151,7 +2221,7 @@
               <w:lang w:eastAsia="en-CA"/>
             </w:rPr>
           </w:pPr>
-          <w:hyperlink w:anchor="_Toc73700595" w:history="1">
+          <w:hyperlink w:anchor="_Toc73973827" w:history="1">
             <w:r>
               <w:rPr>
                 <w:rStyle w:val="Hyperlink"/>
@@ -2178,7 +2248,7 @@
                 <w:noProof/>
                 <w:webHidden/>
               </w:rPr>
-              <w:instrText xml:space="preserve"> PAGEREF _Toc73700595 \h </w:instrText>
+              <w:instrText xml:space="preserve"> PAGEREF _Toc73973827 \h </w:instrText>
             </w:r>
             <w:r>
               <w:rPr>
@@ -2221,7 +2291,7 @@
               <w:lang w:eastAsia="en-CA"/>
             </w:rPr>
           </w:pPr>
-          <w:hyperlink w:anchor="_Toc73700596" w:history="1">
+          <w:hyperlink w:anchor="_Toc73973828" w:history="1">
             <w:r>
               <w:rPr>
                 <w:rStyle w:val="Hyperlink"/>
@@ -2248,7 +2318,7 @@
                 <w:noProof/>
                 <w:webHidden/>
               </w:rPr>
-              <w:instrText xml:space="preserve"> PAGEREF _Toc73700596 \h </w:instrText>
+              <w:instrText xml:space="preserve"> PAGEREF _Toc73973828 \h </w:instrText>
             </w:r>
             <w:r>
               <w:rPr>
@@ -2291,7 +2361,7 @@
               <w:lang w:eastAsia="en-CA"/>
             </w:rPr>
           </w:pPr>
-          <w:hyperlink w:anchor="_Toc73700597" w:history="1">
+          <w:hyperlink w:anchor="_Toc73973829" w:history="1">
             <w:r>
               <w:rPr>
                 <w:rStyle w:val="Hyperlink"/>
@@ -2318,7 +2388,7 @@
                 <w:noProof/>
                 <w:webHidden/>
               </w:rPr>
-              <w:instrText xml:space="preserve"> PAGEREF _Toc73700597 \h </w:instrText>
+              <w:instrText xml:space="preserve"> PAGEREF _Toc73973829 \h </w:instrText>
             </w:r>
             <w:r>
               <w:rPr>
@@ -2369,6 +2439,7 @@
     </w:sdt>
     <w:p>
       <w:r>
+        <w:lastRenderedPageBreak/>
         <w:br w:type="page"/>
       </w:r>
     </w:p>
@@ -2380,7 +2451,7 @@
           <w:lang w:val="en-US"/>
         </w:rPr>
       </w:pPr>
-      <w:bookmarkStart w:id="1" w:name="_Toc73700569"/>
+      <w:bookmarkStart w:id="1" w:name="_Toc73973800"/>
       <w:r>
         <w:rPr>
           <w:bCs/>
@@ -2395,7 +2466,7 @@
       <w:pPr>
         <w:pStyle w:val="Heading2"/>
       </w:pPr>
-      <w:bookmarkStart w:id="2" w:name="_Toc73700570"/>
+      <w:bookmarkStart w:id="2" w:name="_Toc73973801"/>
       <w:r>
         <w:rPr>
           <w:lang w:val="en-US"/>
@@ -2665,7 +2736,7 @@
       <w:pPr>
         <w:pStyle w:val="Heading2"/>
       </w:pPr>
-      <w:bookmarkStart w:id="3" w:name="_Toc73700571"/>
+      <w:bookmarkStart w:id="3" w:name="_Toc73973802"/>
       <w:r>
         <w:t>Typical Hours</w:t>
       </w:r>
@@ -2699,7 +2770,7 @@
       <w:pPr>
         <w:pStyle w:val="Heading1"/>
       </w:pPr>
-      <w:bookmarkStart w:id="4" w:name="_Toc73700572"/>
+      <w:bookmarkStart w:id="4" w:name="_Toc73973803"/>
       <w:r>
         <w:t>Deliverables</w:t>
       </w:r>
@@ -2753,10 +2824,7 @@
         </w:numPr>
       </w:pPr>
       <w:r>
-        <w:t>COVID_CaseDeath_7MA.csv</w:t>
-      </w:r>
-      <w:r>
-        <w:t xml:space="preserve"> file</w:t>
+        <w:t>COVID_CaseDeath_7MA.csv file</w:t>
       </w:r>
     </w:p>
     <w:p>
@@ -2768,10 +2836,7 @@
         </w:numPr>
       </w:pPr>
       <w:r>
-        <w:t xml:space="preserve">Hosp_icu_historical_data.csv  </w:t>
-      </w:r>
-      <w:r>
-        <w:t>file</w:t>
+        <w:t>Hosp_icu_historical_data.csv  file</w:t>
       </w:r>
     </w:p>
     <w:p>
@@ -2784,6 +2849,18 @@
       </w:pPr>
       <w:r>
         <w:t>Chief Science Report (Thurs at 9:30pm)</w:t>
+      </w:r>
+    </w:p>
+    <w:p>
+      <w:pPr>
+        <w:pStyle w:val="ListParagraph"/>
+        <w:numPr>
+          <w:ilvl w:val="0"/>
+          <w:numId w:val="27"/>
+        </w:numPr>
+      </w:pPr>
+      <w:r>
+        <w:t>CPHO Statement table</w:t>
       </w:r>
     </w:p>
     <w:p>
@@ -3555,7 +3632,7 @@
       <w:pPr>
         <w:pStyle w:val="Heading1"/>
       </w:pPr>
-      <w:bookmarkStart w:id="5" w:name="_Toc73700573"/>
+      <w:bookmarkStart w:id="5" w:name="_Toc73973804"/>
       <w:r>
         <w:t>Trend Epi AM vs PM</w:t>
       </w:r>
@@ -3565,7 +3642,7 @@
       <w:pPr>
         <w:pStyle w:val="Heading2"/>
       </w:pPr>
-      <w:bookmarkStart w:id="6" w:name="_Toc73700574"/>
+      <w:bookmarkStart w:id="6" w:name="_Toc73973805"/>
       <w:r>
         <w:t>Trend Epi AM</w:t>
       </w:r>
@@ -3580,7 +3657,10 @@
         </w:numPr>
       </w:pPr>
       <w:r>
-        <w:t>Completes all products listed above except for the trend report (and its corresponding files).</w:t>
+        <w:t>Completes all products listed above except for the trend repor</w:t>
+      </w:r>
+      <w:r>
+        <w:t>t (and its corresponding files), Chief Science Report, and the CPHO Statement table.</w:t>
       </w:r>
     </w:p>
     <w:p>
@@ -3629,7 +3709,7 @@
       <w:pPr>
         <w:pStyle w:val="Heading2"/>
       </w:pPr>
-      <w:bookmarkStart w:id="7" w:name="_Toc73700575"/>
+      <w:bookmarkStart w:id="7" w:name="_Toc73973806"/>
       <w:r>
         <w:t>Trend Epi PM</w:t>
       </w:r>
@@ -3647,19 +3727,10 @@
         <w:t>Completes</w:t>
       </w:r>
       <w:r>
-        <w:t xml:space="preserve"> the trend report </w:t>
-      </w:r>
-      <w:r>
-        <w:t>(and its corresponding files)</w:t>
-      </w:r>
-      <w:r>
-        <w:t xml:space="preserve"> and the </w:t>
-      </w:r>
-      <w:r>
-        <w:t>Chief Science Report</w:t>
-      </w:r>
-      <w:r>
-        <w:t>.</w:t>
+        <w:t xml:space="preserve"> the trend report (and its corresponding files)</w:t>
+      </w:r>
+      <w:r>
+        <w:t>, Chief Science Report, and the CPHO Statement table.</w:t>
       </w:r>
     </w:p>
     <w:p>
@@ -3671,23 +3742,14 @@
         </w:numPr>
       </w:pPr>
       <w:r>
-        <w:t>Please send a qu</w:t>
-      </w:r>
-      <w:r>
-        <w:t>ick message to the Trend Epi (AM</w:t>
-      </w:r>
-      <w:r>
-        <w:t xml:space="preserve">) to let him/her know of what’s outstanding, </w:t>
-      </w:r>
-      <w:r>
-        <w:t xml:space="preserve">any issues with code, etc. </w:t>
+        <w:t xml:space="preserve">Please send a quick message to the Trend Epi (AM) to let him/her know of what’s outstanding, any issues with code, etc. </w:t>
       </w:r>
     </w:p>
     <w:p>
       <w:pPr>
         <w:pStyle w:val="Heading1"/>
       </w:pPr>
-      <w:bookmarkStart w:id="8" w:name="_Toc73700576"/>
+      <w:bookmarkStart w:id="8" w:name="_Toc73973807"/>
       <w:r>
         <w:t>Other Important Information</w:t>
       </w:r>
@@ -3717,10 +3779,7 @@
         <w:spacing w:line="240" w:lineRule="auto"/>
       </w:pPr>
       <w:r>
-        <w:t>Y:\PHAC\IDPCB\CIRID\VIPS-SAR\EMERGENCY PREPAREDNESS AND RESPONSE HC4\EMERGENCY EVENT\WUHAN UNKNOWN PNEU - 2020\EPI SUMMARY\Trend analysis</w:t>
-      </w:r>
-      <w:r>
-        <w:t xml:space="preserve">  </w:t>
+        <w:t xml:space="preserve">Y:\PHAC\IDPCB\CIRID\VIPS-SAR\EMERGENCY PREPAREDNESS AND RESPONSE HC4\EMERGENCY EVENT\WUHAN UNKNOWN PNEU - 2020\EPI SUMMARY\Trend analysis  </w:t>
       </w:r>
     </w:p>
     <w:p>
@@ -3732,13 +3791,7 @@
         <w:spacing w:line="240" w:lineRule="auto"/>
       </w:pPr>
       <w:r>
-        <w:t>The current files are saved in: “</w:t>
-      </w:r>
-      <w:r>
-        <w:t>_Current</w:t>
-      </w:r>
-      <w:r>
-        <w:t>”</w:t>
+        <w:t>The current files are saved in: “_Current”</w:t>
       </w:r>
     </w:p>
     <w:p>
@@ -3750,13 +3803,7 @@
         <w:spacing w:line="240" w:lineRule="auto"/>
       </w:pPr>
       <w:r>
-        <w:t>Source data are organised here: “</w:t>
-      </w:r>
-      <w:r>
-        <w:t>\_Current\_Source Data</w:t>
-      </w:r>
-      <w:r>
-        <w:t>”</w:t>
+        <w:t>Source data are organised here: “\_Current\_Source Data”</w:t>
       </w:r>
     </w:p>
     <w:p>
@@ -3781,6 +3828,7 @@
         <w:spacing w:line="240" w:lineRule="auto"/>
       </w:pPr>
       <w:r>
+        <w:lastRenderedPageBreak/>
         <w:t>If you are having a quiet day, let the Epi Coordinator know that you are able to take on some data requests.</w:t>
       </w:r>
     </w:p>
@@ -3788,12 +3836,79 @@
       <w:pPr>
         <w:pStyle w:val="Heading1"/>
       </w:pPr>
-      <w:bookmarkStart w:id="9" w:name="_Toc73700577"/>
-      <w:r>
-        <w:lastRenderedPageBreak/>
+      <w:bookmarkStart w:id="9" w:name="_Toc73973808"/>
+      <w:r>
+        <w:t>Useful File Paths Not Mentioned Below:</w:t>
+      </w:r>
+      <w:bookmarkEnd w:id="9"/>
+    </w:p>
+    <w:p>
+      <w:pPr>
+        <w:pStyle w:val="ListParagraph"/>
+        <w:numPr>
+          <w:ilvl w:val="0"/>
+          <w:numId w:val="33"/>
+        </w:numPr>
+      </w:pPr>
+      <w:r>
+        <w:t>Previous trend reports are located here:</w:t>
+      </w:r>
+    </w:p>
+    <w:p>
+      <w:pPr>
+        <w:ind w:left="360"/>
+        <w:rPr>
+          <w:sz w:val="16"/>
+          <w:szCs w:val="16"/>
+        </w:rPr>
+      </w:pPr>
+      <w:r>
+        <w:rPr>
+          <w:sz w:val="16"/>
+          <w:szCs w:val="16"/>
+        </w:rPr>
+        <w:t>Y:\PHAC\IDPCB\CIRID\VIPS-SAR\EMERGENCY PREPAREDNESS AND RESPONSE HC4\EMERGENCY EVENT\WUHAN UNKNOWN PNEU - 2020\EPI SUMMARY\Trend analysis\_Current\_Reporting\Daily Trend Report</w:t>
+      </w:r>
+    </w:p>
+    <w:p>
+      <w:pPr>
+        <w:pStyle w:val="ListParagraph"/>
+        <w:numPr>
+          <w:ilvl w:val="0"/>
+          <w:numId w:val="33"/>
+        </w:numPr>
+      </w:pPr>
+      <w:r>
+        <w:t>Other SOPs in CIRID</w:t>
+      </w:r>
+    </w:p>
+    <w:p>
+      <w:pPr>
+        <w:ind w:left="360"/>
+        <w:rPr>
+          <w:rFonts w:ascii="Segoe UI" w:hAnsi="Segoe UI" w:cs="Segoe UI"/>
+          <w:sz w:val="16"/>
+          <w:szCs w:val="16"/>
+        </w:rPr>
+      </w:pPr>
+      <w:r>
+        <w:rPr>
+          <w:rFonts w:ascii="Segoe UI" w:hAnsi="Segoe UI" w:cs="Segoe UI"/>
+          <w:sz w:val="16"/>
+          <w:szCs w:val="16"/>
+        </w:rPr>
+        <w:t>Y:\PHAC\IDPCB\CIRID\VIPS-SAR\EMERGENCY PREPAREDNESS AND RESPONSE HC4\EMERGENCY EVENT\WUHAN UNKNOWN PNEU - 2020\HANDOVERS\CIRID Transition\Transition binder\SOPs\By Roles</w:t>
+      </w:r>
+    </w:p>
+    <w:p>
+      <w:pPr>
+        <w:pStyle w:val="Heading1"/>
+      </w:pPr>
+      <w:bookmarkStart w:id="10" w:name="_Toc73973809"/>
+      <w:r>
         <w:t>What you need:</w:t>
       </w:r>
-      <w:bookmarkEnd w:id="9"/>
+      <w:bookmarkEnd w:id="10"/>
     </w:p>
     <w:p>
       <w:pPr>
@@ -3911,17 +4026,17 @@
           <w:color w:val="2E74B5" w:themeColor="accent1" w:themeShade="BF"/>
         </w:rPr>
       </w:pPr>
-      <w:bookmarkStart w:id="10" w:name="_Toc73700578"/>
+      <w:bookmarkStart w:id="11" w:name="_Toc73973810"/>
       <w:r>
         <w:t>R Set Up</w:t>
       </w:r>
-      <w:bookmarkEnd w:id="10"/>
+      <w:bookmarkEnd w:id="11"/>
     </w:p>
     <w:p>
       <w:pPr>
         <w:pStyle w:val="Heading2"/>
       </w:pPr>
-      <w:bookmarkStart w:id="11" w:name="_Toc73700579"/>
+      <w:bookmarkStart w:id="12" w:name="_Toc73973811"/>
       <w:r>
         <w:t xml:space="preserve">Downloading </w:t>
       </w:r>
@@ -3933,21 +4048,21 @@
       <w:r>
         <w:t>:</w:t>
       </w:r>
-      <w:bookmarkEnd w:id="11"/>
+      <w:bookmarkEnd w:id="12"/>
     </w:p>
     <w:p/>
     <w:p>
       <w:pPr>
         <w:pStyle w:val="Heading2"/>
       </w:pPr>
-      <w:bookmarkStart w:id="12" w:name="_Toc73700580"/>
+      <w:bookmarkStart w:id="13" w:name="_Toc73973812"/>
       <w:r>
         <w:t>Installing packages</w:t>
       </w:r>
       <w:r>
         <w:t>:</w:t>
       </w:r>
-      <w:bookmarkEnd w:id="12"/>
+      <w:bookmarkEnd w:id="13"/>
     </w:p>
     <w:p>
       <w:r>
@@ -4164,12 +4279,12 @@
       <w:pPr>
         <w:pStyle w:val="Heading1"/>
       </w:pPr>
-      <w:bookmarkStart w:id="13" w:name="_Toc73700581"/>
+      <w:bookmarkStart w:id="14" w:name="_Toc73973813"/>
       <w:r>
         <w:lastRenderedPageBreak/>
         <w:t>SALT Activity Levels Table (Tuesdays AM)</w:t>
       </w:r>
-      <w:bookmarkEnd w:id="13"/>
+      <w:bookmarkEnd w:id="14"/>
     </w:p>
     <w:p>
       <w:pPr>
@@ -4248,11 +4363,11 @@
       <w:pPr>
         <w:pStyle w:val="Heading2"/>
       </w:pPr>
-      <w:bookmarkStart w:id="14" w:name="_Toc73700582"/>
+      <w:bookmarkStart w:id="15" w:name="_Toc73973814"/>
       <w:r>
         <w:t>Data Source</w:t>
       </w:r>
-      <w:bookmarkEnd w:id="14"/>
+      <w:bookmarkEnd w:id="15"/>
     </w:p>
     <w:p>
       <w:pPr>
@@ -4268,7 +4383,7 @@
           <w:u w:val="none"/>
         </w:rPr>
       </w:pPr>
-      <w:bookmarkStart w:id="15" w:name="_Toc73700583"/>
+      <w:bookmarkStart w:id="16" w:name="_Toc73973815"/>
       <w:r>
         <w:rPr>
           <w:rFonts w:asciiTheme="majorHAnsi" w:hAnsiTheme="majorHAnsi" w:cstheme="majorHAnsi"/>
@@ -4278,18 +4393,18 @@
         </w:rPr>
         <w:t>SALT</w:t>
       </w:r>
-      <w:bookmarkEnd w:id="15"/>
+      <w:bookmarkEnd w:id="16"/>
     </w:p>
     <w:p/>
     <w:p>
       <w:pPr>
         <w:pStyle w:val="Heading2"/>
       </w:pPr>
-      <w:bookmarkStart w:id="16" w:name="_Toc73700584"/>
+      <w:bookmarkStart w:id="17" w:name="_Toc73973816"/>
       <w:r>
         <w:t>Steps</w:t>
       </w:r>
-      <w:bookmarkEnd w:id="16"/>
+      <w:bookmarkEnd w:id="17"/>
     </w:p>
     <w:p>
       <w:pPr>
@@ -4671,12 +4786,12 @@
       <w:pPr>
         <w:pStyle w:val="Heading1"/>
       </w:pPr>
-      <w:bookmarkStart w:id="17" w:name="_Toc73700585"/>
+      <w:bookmarkStart w:id="18" w:name="_Toc73973817"/>
       <w:r>
         <w:lastRenderedPageBreak/>
         <w:t>Weekly report (Tuesday before 12pm)</w:t>
       </w:r>
-      <w:bookmarkEnd w:id="17"/>
+      <w:bookmarkEnd w:id="18"/>
     </w:p>
     <w:p>
       <w:pPr>
@@ -4838,7 +4953,7 @@
       <w:pPr>
         <w:pStyle w:val="Heading2"/>
       </w:pPr>
-      <w:bookmarkStart w:id="18" w:name="_Toc73700586"/>
+      <w:bookmarkStart w:id="19" w:name="_Toc73973818"/>
       <w:r>
         <w:t>Data sources</w:t>
       </w:r>
@@ -4848,7 +4963,7 @@
       <w:r>
         <w:t>:</w:t>
       </w:r>
-      <w:bookmarkEnd w:id="18"/>
+      <w:bookmarkEnd w:id="19"/>
       <w:r>
         <w:t xml:space="preserve"> </w:t>
       </w:r>
@@ -4935,11 +5050,11 @@
       <w:pPr>
         <w:pStyle w:val="Heading2"/>
       </w:pPr>
-      <w:bookmarkStart w:id="19" w:name="_Toc73700587"/>
+      <w:bookmarkStart w:id="20" w:name="_Toc73973819"/>
       <w:r>
         <w:t>Steps on Monday: (start the weekly report)</w:t>
       </w:r>
-      <w:bookmarkEnd w:id="19"/>
+      <w:bookmarkEnd w:id="20"/>
     </w:p>
     <w:p>
       <w:pPr>
@@ -6304,11 +6419,11 @@
       <w:pPr>
         <w:pStyle w:val="Heading2"/>
       </w:pPr>
-      <w:bookmarkStart w:id="20" w:name="_Toc73700588"/>
+      <w:bookmarkStart w:id="21" w:name="_Toc73973820"/>
       <w:r>
         <w:t>Steps on Tuesday: (finish the weekly report)</w:t>
       </w:r>
-      <w:bookmarkEnd w:id="20"/>
+      <w:bookmarkEnd w:id="21"/>
     </w:p>
     <w:p>
       <w:pPr>
@@ -10356,7 +10471,7 @@
       <w:pPr>
         <w:pStyle w:val="Heading1"/>
       </w:pPr>
-      <w:bookmarkStart w:id="21" w:name="_Toc73700589"/>
+      <w:bookmarkStart w:id="22" w:name="_Toc73973821"/>
       <w:r>
         <w:lastRenderedPageBreak/>
         <w:t>Cabinet Deck/Epi &amp; Modelling</w:t>
@@ -10364,7 +10479,7 @@
       <w:r>
         <w:t xml:space="preserve"> (Wednesday AM)</w:t>
       </w:r>
-      <w:bookmarkEnd w:id="21"/>
+      <w:bookmarkEnd w:id="22"/>
     </w:p>
     <w:p>
       <w:pPr>
@@ -10534,11 +10649,11 @@
       <w:pPr>
         <w:pStyle w:val="Heading2"/>
       </w:pPr>
-      <w:bookmarkStart w:id="22" w:name="_Toc73700590"/>
+      <w:bookmarkStart w:id="23" w:name="_Toc73973822"/>
       <w:r>
         <w:t>Data sources:</w:t>
       </w:r>
-      <w:bookmarkEnd w:id="22"/>
+      <w:bookmarkEnd w:id="23"/>
     </w:p>
     <w:p>
       <w:pPr>
@@ -10606,11 +10721,11 @@
       <w:pPr>
         <w:pStyle w:val="Heading2"/>
       </w:pPr>
-      <w:bookmarkStart w:id="23" w:name="_Toc73700591"/>
+      <w:bookmarkStart w:id="24" w:name="_Toc73973823"/>
       <w:r>
         <w:t>Steps</w:t>
       </w:r>
-      <w:bookmarkEnd w:id="23"/>
+      <w:bookmarkEnd w:id="24"/>
     </w:p>
     <w:p>
       <w:pPr>
@@ -11069,6 +11184,10 @@
         </w:numPr>
       </w:pPr>
       <w:r>
+        <w:rPr>
+          <w:noProof/>
+          <w:lang w:eastAsia="en-CA"/>
+        </w:rPr>
         <w:drawing>
           <wp:inline distT="0" distB="0" distL="0" distR="0" wp14:anchorId="5B4555E5" wp14:editId="41448F40">
             <wp:extent cx="2245167" cy="655320"/>
@@ -12320,7 +12439,7 @@
           <w:color w:val="2E74B5" w:themeColor="accent1" w:themeShade="BF"/>
         </w:rPr>
       </w:pPr>
-      <w:bookmarkStart w:id="24" w:name="_Toc73700592"/>
+      <w:bookmarkStart w:id="25" w:name="_Toc73973824"/>
       <w:r>
         <w:lastRenderedPageBreak/>
         <w:t xml:space="preserve">Running the </w:t>
@@ -12331,13 +12450,16 @@
       <w:r>
         <w:t>eport</w:t>
       </w:r>
-      <w:bookmarkEnd w:id="24"/>
+      <w:bookmarkEnd w:id="25"/>
+      <w:r>
+        <w:t xml:space="preserve"> (Sun – Thurs, 9:30pm)</w:t>
+      </w:r>
     </w:p>
     <w:p>
       <w:pPr>
         <w:pStyle w:val="Heading2"/>
       </w:pPr>
-      <w:bookmarkStart w:id="25" w:name="_Toc73700593"/>
+      <w:bookmarkStart w:id="26" w:name="_Toc73973825"/>
       <w:r>
         <w:t xml:space="preserve">Generating the </w:t>
       </w:r>
@@ -12346,7 +12468,7 @@
       <w:r>
         <w:t>powerpoint</w:t>
       </w:r>
-      <w:bookmarkEnd w:id="25"/>
+      <w:bookmarkEnd w:id="26"/>
       <w:proofErr w:type="spellEnd"/>
       <w:proofErr w:type="gramEnd"/>
     </w:p>
@@ -12398,22 +12520,28 @@
       </w:r>
       <w:proofErr w:type="spellStart"/>
       <w:r>
-        <w:t>hpoc_daily_trend</w:t>
+        <w:t>h</w:t>
+      </w:r>
+      <w:r>
+        <w:t>poc_daily_trend</w:t>
       </w:r>
       <w:proofErr w:type="spellEnd"/>
       <w:r>
-        <w:t xml:space="preserve"> folder, and then CPHO table will be located in the “output” subfolder.</w:t>
+        <w:t xml:space="preserve"> folder, and the</w:t>
+      </w:r>
+      <w:r>
+        <w:t xml:space="preserve"> CPHO table will be located in the “output” subfolder.</w:t>
       </w:r>
     </w:p>
     <w:p>
       <w:pPr>
         <w:pStyle w:val="Heading2"/>
       </w:pPr>
-      <w:bookmarkStart w:id="26" w:name="_Toc73700594"/>
+      <w:bookmarkStart w:id="27" w:name="_Toc73973826"/>
       <w:r>
         <w:t>Formatting tasks</w:t>
       </w:r>
-      <w:bookmarkEnd w:id="26"/>
+      <w:bookmarkEnd w:id="27"/>
     </w:p>
     <w:p>
       <w:r>
@@ -12476,11 +12604,11 @@
       <w:pPr>
         <w:pStyle w:val="Heading2"/>
       </w:pPr>
-      <w:bookmarkStart w:id="27" w:name="_Toc73700595"/>
+      <w:bookmarkStart w:id="28" w:name="_Toc73973827"/>
       <w:r>
         <w:t>Chief Science report</w:t>
       </w:r>
-      <w:bookmarkEnd w:id="27"/>
+      <w:bookmarkEnd w:id="28"/>
     </w:p>
     <w:p>
       <w:r>
@@ -12516,7 +12644,10 @@
       </w:r>
       <w:proofErr w:type="gramEnd"/>
       <w:r>
-        <w:t xml:space="preserve">) function (make sure the working directory is set to the </w:t>
+        <w:t>) function (make sure the working directory is set</w:t>
+      </w:r>
+      <w:r>
+        <w:t xml:space="preserve"> to the </w:t>
       </w:r>
       <w:proofErr w:type="spellStart"/>
       <w:r>
@@ -12524,28 +12655,20 @@
       </w:r>
       <w:proofErr w:type="spellEnd"/>
       <w:r>
-        <w:t xml:space="preserve"> folder.</w:t>
-      </w:r>
-    </w:p>
-    <w:p>
-      <w:pPr>
-        <w:rPr>
-          <w:rFonts w:asciiTheme="majorHAnsi" w:eastAsiaTheme="majorEastAsia" w:hAnsiTheme="majorHAnsi" w:cstheme="majorBidi"/>
-          <w:color w:val="2E74B5" w:themeColor="accent1" w:themeShade="BF"/>
-          <w:sz w:val="32"/>
-          <w:szCs w:val="32"/>
-        </w:rPr>
-      </w:pPr>
+        <w:t xml:space="preserve"> folder).</w:t>
+      </w:r>
+      <w:bookmarkStart w:id="29" w:name="_GoBack"/>
+      <w:bookmarkEnd w:id="29"/>
     </w:p>
     <w:p>
       <w:pPr>
         <w:pStyle w:val="Heading1"/>
       </w:pPr>
-      <w:bookmarkStart w:id="28" w:name="_Toc73700596"/>
+      <w:bookmarkStart w:id="30" w:name="_Toc73973828"/>
       <w:r>
         <w:t>Troubleshooting</w:t>
       </w:r>
-      <w:bookmarkEnd w:id="28"/>
+      <w:bookmarkEnd w:id="30"/>
     </w:p>
     <w:p>
       <w:r>
@@ -12649,12 +12772,12 @@
       <w:pPr>
         <w:pStyle w:val="Heading1"/>
       </w:pPr>
-      <w:bookmarkStart w:id="29" w:name="_Toc73700597"/>
+      <w:bookmarkStart w:id="31" w:name="_Toc73973829"/>
       <w:r>
         <w:lastRenderedPageBreak/>
         <w:t>Data sources</w:t>
       </w:r>
-      <w:bookmarkEnd w:id="29"/>
+      <w:bookmarkEnd w:id="31"/>
     </w:p>
     <w:p>
       <w:pPr>
@@ -13241,8 +13364,6 @@
           <w:szCs w:val="28"/>
         </w:rPr>
       </w:pPr>
-      <w:bookmarkStart w:id="30" w:name="_GoBack"/>
-      <w:bookmarkEnd w:id="30"/>
       <w:r>
         <w:rPr>
           <w:b/>
@@ -13950,6 +14071,95 @@
     </w:lvl>
   </w:abstractNum>
   <w:abstractNum w:abstractNumId="6" w15:restartNumberingAfterBreak="0">
+    <w:nsid w:val="230700EF"/>
+    <w:multiLevelType w:val="hybridMultilevel"/>
+    <w:tmpl w:val="2B1E639A"/>
+    <w:lvl w:ilvl="0" w:tplc="1009000F">
+      <w:start w:val="1"/>
+      <w:numFmt w:val="decimal"/>
+      <w:lvlText w:val="%1."/>
+      <w:lvlJc w:val="left"/>
+      <w:pPr>
+        <w:ind w:left="720" w:hanging="360"/>
+      </w:pPr>
+      <w:rPr>
+        <w:rFonts w:hint="default"/>
+      </w:rPr>
+    </w:lvl>
+    <w:lvl w:ilvl="1" w:tplc="10090019" w:tentative="1">
+      <w:start w:val="1"/>
+      <w:numFmt w:val="lowerLetter"/>
+      <w:lvlText w:val="%2."/>
+      <w:lvlJc w:val="left"/>
+      <w:pPr>
+        <w:ind w:left="1440" w:hanging="360"/>
+      </w:pPr>
+    </w:lvl>
+    <w:lvl w:ilvl="2" w:tplc="1009001B" w:tentative="1">
+      <w:start w:val="1"/>
+      <w:numFmt w:val="lowerRoman"/>
+      <w:lvlText w:val="%3."/>
+      <w:lvlJc w:val="right"/>
+      <w:pPr>
+        <w:ind w:left="2160" w:hanging="180"/>
+      </w:pPr>
+    </w:lvl>
+    <w:lvl w:ilvl="3" w:tplc="1009000F" w:tentative="1">
+      <w:start w:val="1"/>
+      <w:numFmt w:val="decimal"/>
+      <w:lvlText w:val="%4."/>
+      <w:lvlJc w:val="left"/>
+      <w:pPr>
+        <w:ind w:left="2880" w:hanging="360"/>
+      </w:pPr>
+    </w:lvl>
+    <w:lvl w:ilvl="4" w:tplc="10090019" w:tentative="1">
+      <w:start w:val="1"/>
+      <w:numFmt w:val="lowerLetter"/>
+      <w:lvlText w:val="%5."/>
+      <w:lvlJc w:val="left"/>
+      <w:pPr>
+        <w:ind w:left="3600" w:hanging="360"/>
+      </w:pPr>
+    </w:lvl>
+    <w:lvl w:ilvl="5" w:tplc="1009001B" w:tentative="1">
+      <w:start w:val="1"/>
+      <w:numFmt w:val="lowerRoman"/>
+      <w:lvlText w:val="%6."/>
+      <w:lvlJc w:val="right"/>
+      <w:pPr>
+        <w:ind w:left="4320" w:hanging="180"/>
+      </w:pPr>
+    </w:lvl>
+    <w:lvl w:ilvl="6" w:tplc="1009000F" w:tentative="1">
+      <w:start w:val="1"/>
+      <w:numFmt w:val="decimal"/>
+      <w:lvlText w:val="%7."/>
+      <w:lvlJc w:val="left"/>
+      <w:pPr>
+        <w:ind w:left="5040" w:hanging="360"/>
+      </w:pPr>
+    </w:lvl>
+    <w:lvl w:ilvl="7" w:tplc="10090019" w:tentative="1">
+      <w:start w:val="1"/>
+      <w:numFmt w:val="lowerLetter"/>
+      <w:lvlText w:val="%8."/>
+      <w:lvlJc w:val="left"/>
+      <w:pPr>
+        <w:ind w:left="5760" w:hanging="360"/>
+      </w:pPr>
+    </w:lvl>
+    <w:lvl w:ilvl="8" w:tplc="1009001B" w:tentative="1">
+      <w:start w:val="1"/>
+      <w:numFmt w:val="lowerRoman"/>
+      <w:lvlText w:val="%9."/>
+      <w:lvlJc w:val="right"/>
+      <w:pPr>
+        <w:ind w:left="6480" w:hanging="180"/>
+      </w:pPr>
+    </w:lvl>
+  </w:abstractNum>
+  <w:abstractNum w:abstractNumId="7" w15:restartNumberingAfterBreak="0">
     <w:nsid w:val="23A47E44"/>
     <w:multiLevelType w:val="hybridMultilevel"/>
     <w:tmpl w:val="BA8C3EAC"/>
@@ -14035,7 +14245,7 @@
       </w:pPr>
     </w:lvl>
   </w:abstractNum>
-  <w:abstractNum w:abstractNumId="7" w15:restartNumberingAfterBreak="0">
+  <w:abstractNum w:abstractNumId="8" w15:restartNumberingAfterBreak="0">
     <w:nsid w:val="32092FB3"/>
     <w:multiLevelType w:val="hybridMultilevel"/>
     <w:tmpl w:val="CF905598"/>
@@ -14124,7 +14334,7 @@
       </w:pPr>
     </w:lvl>
   </w:abstractNum>
-  <w:abstractNum w:abstractNumId="8" w15:restartNumberingAfterBreak="0">
+  <w:abstractNum w:abstractNumId="9" w15:restartNumberingAfterBreak="0">
     <w:nsid w:val="32CF5A9A"/>
     <w:multiLevelType w:val="hybridMultilevel"/>
     <w:tmpl w:val="24E60E1A"/>
@@ -14237,7 +14447,7 @@
       </w:rPr>
     </w:lvl>
   </w:abstractNum>
-  <w:abstractNum w:abstractNumId="9" w15:restartNumberingAfterBreak="0">
+  <w:abstractNum w:abstractNumId="10" w15:restartNumberingAfterBreak="0">
     <w:nsid w:val="38A54141"/>
     <w:multiLevelType w:val="hybridMultilevel"/>
     <w:tmpl w:val="A25636B0"/>
@@ -14326,7 +14536,7 @@
       </w:pPr>
     </w:lvl>
   </w:abstractNum>
-  <w:abstractNum w:abstractNumId="10" w15:restartNumberingAfterBreak="0">
+  <w:abstractNum w:abstractNumId="11" w15:restartNumberingAfterBreak="0">
     <w:nsid w:val="3CB813FC"/>
     <w:multiLevelType w:val="hybridMultilevel"/>
     <w:tmpl w:val="C3D8CBE4"/>
@@ -14439,7 +14649,7 @@
       </w:rPr>
     </w:lvl>
   </w:abstractNum>
-  <w:abstractNum w:abstractNumId="11" w15:restartNumberingAfterBreak="0">
+  <w:abstractNum w:abstractNumId="12" w15:restartNumberingAfterBreak="0">
     <w:nsid w:val="3E852C1D"/>
     <w:multiLevelType w:val="hybridMultilevel"/>
     <w:tmpl w:val="1CEABFC6"/>
@@ -14528,7 +14738,7 @@
       </w:pPr>
     </w:lvl>
   </w:abstractNum>
-  <w:abstractNum w:abstractNumId="12" w15:restartNumberingAfterBreak="0">
+  <w:abstractNum w:abstractNumId="13" w15:restartNumberingAfterBreak="0">
     <w:nsid w:val="426C5D64"/>
     <w:multiLevelType w:val="hybridMultilevel"/>
     <w:tmpl w:val="272AC63A"/>
@@ -14668,7 +14878,7 @@
       </w:rPr>
     </w:lvl>
   </w:abstractNum>
-  <w:abstractNum w:abstractNumId="13" w15:restartNumberingAfterBreak="0">
+  <w:abstractNum w:abstractNumId="14" w15:restartNumberingAfterBreak="0">
     <w:nsid w:val="459B071E"/>
     <w:multiLevelType w:val="hybridMultilevel"/>
     <w:tmpl w:val="6158C0E2"/>
@@ -14781,7 +14991,7 @@
       </w:rPr>
     </w:lvl>
   </w:abstractNum>
-  <w:abstractNum w:abstractNumId="14" w15:restartNumberingAfterBreak="0">
+  <w:abstractNum w:abstractNumId="15" w15:restartNumberingAfterBreak="0">
     <w:nsid w:val="488C5A11"/>
     <w:multiLevelType w:val="hybridMultilevel"/>
     <w:tmpl w:val="FEFCA2C2"/>
@@ -14894,7 +15104,7 @@
       </w:rPr>
     </w:lvl>
   </w:abstractNum>
-  <w:abstractNum w:abstractNumId="15" w15:restartNumberingAfterBreak="0">
+  <w:abstractNum w:abstractNumId="16" w15:restartNumberingAfterBreak="0">
     <w:nsid w:val="495639F4"/>
     <w:multiLevelType w:val="hybridMultilevel"/>
     <w:tmpl w:val="11EE4CBA"/>
@@ -15007,7 +15217,7 @@
       </w:rPr>
     </w:lvl>
   </w:abstractNum>
-  <w:abstractNum w:abstractNumId="16" w15:restartNumberingAfterBreak="0">
+  <w:abstractNum w:abstractNumId="17" w15:restartNumberingAfterBreak="0">
     <w:nsid w:val="543F2B6F"/>
     <w:multiLevelType w:val="hybridMultilevel"/>
     <w:tmpl w:val="EB8291F8"/>
@@ -15093,7 +15303,7 @@
       </w:pPr>
     </w:lvl>
   </w:abstractNum>
-  <w:abstractNum w:abstractNumId="17" w15:restartNumberingAfterBreak="0">
+  <w:abstractNum w:abstractNumId="18" w15:restartNumberingAfterBreak="0">
     <w:nsid w:val="57DD0BBA"/>
     <w:multiLevelType w:val="hybridMultilevel"/>
     <w:tmpl w:val="FD600104"/>
@@ -15205,7 +15415,7 @@
       </w:rPr>
     </w:lvl>
   </w:abstractNum>
-  <w:abstractNum w:abstractNumId="18" w15:restartNumberingAfterBreak="0">
+  <w:abstractNum w:abstractNumId="19" w15:restartNumberingAfterBreak="0">
     <w:nsid w:val="57E11316"/>
     <w:multiLevelType w:val="hybridMultilevel"/>
     <w:tmpl w:val="D62A8C4E"/>
@@ -15291,7 +15501,7 @@
       </w:pPr>
     </w:lvl>
   </w:abstractNum>
-  <w:abstractNum w:abstractNumId="19" w15:restartNumberingAfterBreak="0">
+  <w:abstractNum w:abstractNumId="20" w15:restartNumberingAfterBreak="0">
     <w:nsid w:val="5B74335F"/>
     <w:multiLevelType w:val="hybridMultilevel"/>
     <w:tmpl w:val="095EB110"/>
@@ -15404,7 +15614,7 @@
       </w:rPr>
     </w:lvl>
   </w:abstractNum>
-  <w:abstractNum w:abstractNumId="20" w15:restartNumberingAfterBreak="0">
+  <w:abstractNum w:abstractNumId="21" w15:restartNumberingAfterBreak="0">
     <w:nsid w:val="5C404EED"/>
     <w:multiLevelType w:val="hybridMultilevel"/>
     <w:tmpl w:val="A9F8133A"/>
@@ -15493,7 +15703,7 @@
       </w:pPr>
     </w:lvl>
   </w:abstractNum>
-  <w:abstractNum w:abstractNumId="21" w15:restartNumberingAfterBreak="0">
+  <w:abstractNum w:abstractNumId="22" w15:restartNumberingAfterBreak="0">
     <w:nsid w:val="5CA164E6"/>
     <w:multiLevelType w:val="hybridMultilevel"/>
     <w:tmpl w:val="12A21980"/>
@@ -15633,7 +15843,7 @@
       </w:rPr>
     </w:lvl>
   </w:abstractNum>
-  <w:abstractNum w:abstractNumId="22" w15:restartNumberingAfterBreak="0">
+  <w:abstractNum w:abstractNumId="23" w15:restartNumberingAfterBreak="0">
     <w:nsid w:val="5F213C07"/>
     <w:multiLevelType w:val="hybridMultilevel"/>
     <w:tmpl w:val="C8F26564"/>
@@ -15722,7 +15932,7 @@
       </w:pPr>
     </w:lvl>
   </w:abstractNum>
-  <w:abstractNum w:abstractNumId="23" w15:restartNumberingAfterBreak="0">
+  <w:abstractNum w:abstractNumId="24" w15:restartNumberingAfterBreak="0">
     <w:nsid w:val="618C7DED"/>
     <w:multiLevelType w:val="hybridMultilevel"/>
     <w:tmpl w:val="6166EC54"/>
@@ -15835,7 +16045,7 @@
       </w:rPr>
     </w:lvl>
   </w:abstractNum>
-  <w:abstractNum w:abstractNumId="24" w15:restartNumberingAfterBreak="0">
+  <w:abstractNum w:abstractNumId="25" w15:restartNumberingAfterBreak="0">
     <w:nsid w:val="61EF58E7"/>
     <w:multiLevelType w:val="hybridMultilevel"/>
     <w:tmpl w:val="C3E0DBA2"/>
@@ -15948,7 +16158,7 @@
       </w:rPr>
     </w:lvl>
   </w:abstractNum>
-  <w:abstractNum w:abstractNumId="25" w15:restartNumberingAfterBreak="0">
+  <w:abstractNum w:abstractNumId="26" w15:restartNumberingAfterBreak="0">
     <w:nsid w:val="6B52067C"/>
     <w:multiLevelType w:val="hybridMultilevel"/>
     <w:tmpl w:val="E8907E80"/>
@@ -16064,7 +16274,7 @@
       </w:pPr>
     </w:lvl>
   </w:abstractNum>
-  <w:abstractNum w:abstractNumId="26" w15:restartNumberingAfterBreak="0">
+  <w:abstractNum w:abstractNumId="27" w15:restartNumberingAfterBreak="0">
     <w:nsid w:val="6D4004F0"/>
     <w:multiLevelType w:val="hybridMultilevel"/>
     <w:tmpl w:val="2C203494"/>
@@ -16204,7 +16414,7 @@
       </w:rPr>
     </w:lvl>
   </w:abstractNum>
-  <w:abstractNum w:abstractNumId="27" w15:restartNumberingAfterBreak="0">
+  <w:abstractNum w:abstractNumId="28" w15:restartNumberingAfterBreak="0">
     <w:nsid w:val="6F056244"/>
     <w:multiLevelType w:val="hybridMultilevel"/>
     <w:tmpl w:val="1880435C"/>
@@ -16317,7 +16527,7 @@
       </w:rPr>
     </w:lvl>
   </w:abstractNum>
-  <w:abstractNum w:abstractNumId="28" w15:restartNumberingAfterBreak="0">
+  <w:abstractNum w:abstractNumId="29" w15:restartNumberingAfterBreak="0">
     <w:nsid w:val="70193D22"/>
     <w:multiLevelType w:val="hybridMultilevel"/>
     <w:tmpl w:val="18B4165E"/>
@@ -16430,7 +16640,7 @@
       </w:rPr>
     </w:lvl>
   </w:abstractNum>
-  <w:abstractNum w:abstractNumId="29" w15:restartNumberingAfterBreak="0">
+  <w:abstractNum w:abstractNumId="30" w15:restartNumberingAfterBreak="0">
     <w:nsid w:val="77216C82"/>
     <w:multiLevelType w:val="hybridMultilevel"/>
     <w:tmpl w:val="00946F6E"/>
@@ -16516,7 +16726,7 @@
       </w:pPr>
     </w:lvl>
   </w:abstractNum>
-  <w:abstractNum w:abstractNumId="30" w15:restartNumberingAfterBreak="0">
+  <w:abstractNum w:abstractNumId="31" w15:restartNumberingAfterBreak="0">
     <w:nsid w:val="77856B5F"/>
     <w:multiLevelType w:val="hybridMultilevel"/>
     <w:tmpl w:val="12549D20"/>
@@ -16629,7 +16839,7 @@
       </w:rPr>
     </w:lvl>
   </w:abstractNum>
-  <w:abstractNum w:abstractNumId="31" w15:restartNumberingAfterBreak="0">
+  <w:abstractNum w:abstractNumId="32" w15:restartNumberingAfterBreak="0">
     <w:nsid w:val="7A3D5821"/>
     <w:multiLevelType w:val="hybridMultilevel"/>
     <w:tmpl w:val="4E406490"/>
@@ -16743,100 +16953,103 @@
     </w:lvl>
   </w:abstractNum>
   <w:num w:numId="1">
-    <w:abstractNumId w:val="17"/>
+    <w:abstractNumId w:val="18"/>
   </w:num>
   <w:num w:numId="2">
-    <w:abstractNumId w:val="20"/>
+    <w:abstractNumId w:val="21"/>
   </w:num>
   <w:num w:numId="3">
-    <w:abstractNumId w:val="30"/>
+    <w:abstractNumId w:val="31"/>
   </w:num>
   <w:num w:numId="4">
-    <w:abstractNumId w:val="25"/>
+    <w:abstractNumId w:val="26"/>
   </w:num>
   <w:num w:numId="5">
+    <w:abstractNumId w:val="9"/>
+  </w:num>
+  <w:num w:numId="6">
     <w:abstractNumId w:val="8"/>
   </w:num>
-  <w:num w:numId="6">
-    <w:abstractNumId w:val="7"/>
-  </w:num>
   <w:num w:numId="7">
-    <w:abstractNumId w:val="14"/>
+    <w:abstractNumId w:val="15"/>
   </w:num>
   <w:num w:numId="8">
-    <w:abstractNumId w:val="15"/>
+    <w:abstractNumId w:val="16"/>
   </w:num>
   <w:num w:numId="9">
-    <w:abstractNumId w:val="9"/>
+    <w:abstractNumId w:val="10"/>
   </w:num>
   <w:num w:numId="10">
     <w:abstractNumId w:val="1"/>
   </w:num>
   <w:num w:numId="11">
-    <w:abstractNumId w:val="18"/>
+    <w:abstractNumId w:val="19"/>
   </w:num>
   <w:num w:numId="12">
-    <w:abstractNumId w:val="16"/>
+    <w:abstractNumId w:val="17"/>
   </w:num>
   <w:num w:numId="13">
+    <w:abstractNumId w:val="30"/>
+  </w:num>
+  <w:num w:numId="14">
     <w:abstractNumId w:val="29"/>
   </w:num>
-  <w:num w:numId="14">
-    <w:abstractNumId w:val="28"/>
-  </w:num>
   <w:num w:numId="15">
-    <w:abstractNumId w:val="10"/>
+    <w:abstractNumId w:val="11"/>
   </w:num>
   <w:num w:numId="16">
-    <w:abstractNumId w:val="13"/>
+    <w:abstractNumId w:val="14"/>
   </w:num>
   <w:num w:numId="17">
-    <w:abstractNumId w:val="24"/>
+    <w:abstractNumId w:val="25"/>
   </w:num>
   <w:num w:numId="18">
     <w:abstractNumId w:val="2"/>
   </w:num>
   <w:num w:numId="19">
-    <w:abstractNumId w:val="19"/>
+    <w:abstractNumId w:val="20"/>
   </w:num>
   <w:num w:numId="20">
-    <w:abstractNumId w:val="6"/>
+    <w:abstractNumId w:val="7"/>
   </w:num>
   <w:num w:numId="21">
-    <w:abstractNumId w:val="22"/>
+    <w:abstractNumId w:val="23"/>
   </w:num>
   <w:num w:numId="22">
     <w:abstractNumId w:val="0"/>
   </w:num>
   <w:num w:numId="23">
-    <w:abstractNumId w:val="21"/>
+    <w:abstractNumId w:val="22"/>
   </w:num>
   <w:num w:numId="24">
-    <w:abstractNumId w:val="12"/>
+    <w:abstractNumId w:val="13"/>
   </w:num>
   <w:num w:numId="25">
-    <w:abstractNumId w:val="31"/>
+    <w:abstractNumId w:val="32"/>
   </w:num>
   <w:num w:numId="26">
     <w:abstractNumId w:val="4"/>
   </w:num>
   <w:num w:numId="27">
-    <w:abstractNumId w:val="11"/>
+    <w:abstractNumId w:val="12"/>
   </w:num>
   <w:num w:numId="28">
-    <w:abstractNumId w:val="26"/>
+    <w:abstractNumId w:val="27"/>
   </w:num>
   <w:num w:numId="29">
     <w:abstractNumId w:val="3"/>
   </w:num>
   <w:num w:numId="30">
-    <w:abstractNumId w:val="23"/>
+    <w:abstractNumId w:val="24"/>
   </w:num>
   <w:num w:numId="31">
-    <w:abstractNumId w:val="27"/>
+    <w:abstractNumId w:val="28"/>
   </w:num>
   <w:num w:numId="32">
     <w:abstractNumId w:val="5"/>
+  </w:num>
+  <w:num w:numId="33">
+    <w:abstractNumId w:val="6"/>
   </w:num>
 </w:numbering>
 </file>
@@ -17303,6 +17516,7 @@
   <w:style w:type="character" w:default="1" w:styleId="DefaultParagraphFont">
     <w:name w:val="Default Paragraph Font"/>
     <w:uiPriority w:val="1"/>
+    <w:semiHidden/>
     <w:unhideWhenUsed/>
   </w:style>
   <w:style w:type="table" w:default="1" w:styleId="TableNormal">
@@ -17737,7 +17951,7 @@
 </file>
 
 <file path=customXml/itemProps1.xml><?xml version="1.0" encoding="utf-8"?>
-<ds:datastoreItem xmlns:ds="http://schemas.openxmlformats.org/officeDocument/2006/customXml" ds:itemID="{B784AD18-A1BB-4C06-8114-66BEF5F58B00}">
+<ds:datastoreItem xmlns:ds="http://schemas.openxmlformats.org/officeDocument/2006/customXml" ds:itemID="{43245A30-0196-4A04-A3F3-038A1744898D}">
   <ds:schemaRefs>
     <ds:schemaRef ds:uri="http://schemas.openxmlformats.org/officeDocument/2006/bibliography"/>
   </ds:schemaRefs>

</xml_diff>